<commit_message>
Updated with more examples
</commit_message>
<xml_diff>
--- a/P1 læringsmål.docx
+++ b/P1 læringsmål.docx
@@ -283,7 +283,7 @@
         <w:rPr>
           <w:rFonts w:ascii="Calibri" w:eastAsia="Times New Roman" w:hAnsi="Calibri" w:cs="Calibri"/>
           <w:noProof/>
-          <w:color w:val="000000"/>
+          <w:color w:val="FF0000"/>
           <w:lang w:val="en-GB" w:eastAsia="da-DK"/>
         </w:rPr>
       </w:pPr>
@@ -296,8 +296,127 @@
         <w:rPr>
           <w:rFonts w:ascii="Calibri" w:eastAsia="Times New Roman" w:hAnsi="Calibri" w:cs="Calibri"/>
           <w:noProof/>
-          <w:color w:val="000000"/>
-          <w:lang w:val="en-GB" w:eastAsia="da-DK"/>
+          <w:color w:val="FF0000"/>
+          <w:lang w:val="en-GB" w:eastAsia="da-DK"/>
+        </w:rPr>
+      </w:pPr>
+      <w:r>
+        <w:rPr>
+          <w:rFonts w:ascii="Calibri" w:eastAsia="Times New Roman" w:hAnsi="Calibri" w:cs="Calibri"/>
+          <w:noProof/>
+          <w:color w:val="FF0000"/>
+          <w:lang w:val="en-GB" w:eastAsia="da-DK"/>
+        </w:rPr>
+        <w:t>Min besvarelse:</w:t>
+      </w:r>
+    </w:p>
+    <w:p>
+      <w:pPr>
+        <w:tabs>
+          <w:tab w:val="left" w:pos="8041"/>
+        </w:tabs>
+        <w:spacing w:after="0" w:line="240" w:lineRule="auto"/>
+        <w:ind w:left="720"/>
+        <w:textAlignment w:val="baseline"/>
+        <w:rPr>
+          <w:rFonts w:ascii="Calibri" w:eastAsia="Times New Roman" w:hAnsi="Calibri" w:cs="Calibri"/>
+          <w:noProof/>
+          <w:color w:val="000000"/>
+          <w:lang w:eastAsia="da-DK"/>
+        </w:rPr>
+      </w:pPr>
+      <w:r>
+        <w:rPr>
+          <w:rFonts w:ascii="Calibri" w:eastAsia="Times New Roman" w:hAnsi="Calibri" w:cs="Calibri"/>
+          <w:noProof/>
+          <w:color w:val="000000"/>
+          <w:lang w:eastAsia="da-DK"/>
+        </w:rPr>
+        <w:t>Java bliver compiled til b</w:t>
+      </w:r>
+      <w:r>
+        <w:rPr>
+          <w:rFonts w:ascii="Calibri" w:eastAsia="Times New Roman" w:hAnsi="Calibri" w:cs="Calibri"/>
+          <w:noProof/>
+          <w:color w:val="000000"/>
+          <w:lang w:eastAsia="da-DK"/>
+        </w:rPr>
+        <w:t>ytekode og kørt på en virtuel maskine (JVM). JavaScript kan blive læst direkte af browseren, og det eneste der ændres i koden er ofte at det bliver ’minified’.</w:t>
+      </w:r>
+    </w:p>
+    <w:p>
+      <w:pPr>
+        <w:tabs>
+          <w:tab w:val="left" w:pos="8041"/>
+        </w:tabs>
+        <w:spacing w:after="0" w:line="240" w:lineRule="auto"/>
+        <w:ind w:left="720"/>
+        <w:textAlignment w:val="baseline"/>
+        <w:rPr>
+          <w:rFonts w:ascii="Calibri" w:eastAsia="Times New Roman" w:hAnsi="Calibri" w:cs="Calibri"/>
+          <w:noProof/>
+          <w:color w:val="000000"/>
+          <w:lang w:eastAsia="da-DK"/>
+        </w:rPr>
+      </w:pPr>
+      <w:r>
+        <w:rPr>
+          <w:rFonts w:ascii="Calibri" w:eastAsia="Times New Roman" w:hAnsi="Calibri" w:cs="Calibri"/>
+          <w:noProof/>
+          <w:color w:val="000000"/>
+          <w:lang w:eastAsia="da-DK"/>
+        </w:rPr>
+        <w:t>Java er også en platform, hvilket gør at Java er platform uafhængig, da det ikke skal bruge noget særlig fra den platform som platformen bliver kørt på.</w:t>
+      </w:r>
+    </w:p>
+    <w:p>
+      <w:pPr>
+        <w:tabs>
+          <w:tab w:val="left" w:pos="8041"/>
+        </w:tabs>
+        <w:spacing w:after="0" w:line="240" w:lineRule="auto"/>
+        <w:ind w:left="720"/>
+        <w:textAlignment w:val="baseline"/>
+        <w:rPr>
+          <w:rFonts w:ascii="Calibri" w:eastAsia="Times New Roman" w:hAnsi="Calibri" w:cs="Calibri"/>
+          <w:noProof/>
+          <w:color w:val="000000"/>
+          <w:lang w:eastAsia="da-DK"/>
+        </w:rPr>
+      </w:pPr>
+      <w:r>
+        <w:rPr>
+          <w:rFonts w:ascii="Calibri" w:eastAsia="Times New Roman" w:hAnsi="Calibri" w:cs="Calibri"/>
+          <w:noProof/>
+          <w:color w:val="000000"/>
+          <w:lang w:eastAsia="da-DK"/>
+        </w:rPr>
+        <w:tab/>
+      </w:r>
+    </w:p>
+    <w:p>
+      <w:pPr>
+        <w:spacing w:after="0" w:line="240" w:lineRule="auto"/>
+        <w:ind w:left="720"/>
+        <w:textAlignment w:val="baseline"/>
+        <w:rPr>
+          <w:rFonts w:ascii="Calibri" w:eastAsia="Times New Roman" w:hAnsi="Calibri" w:cs="Calibri"/>
+          <w:noProof/>
+          <w:color w:val="000000"/>
+          <w:lang w:eastAsia="da-DK"/>
+        </w:rPr>
+      </w:pPr>
+    </w:p>
+    <w:p>
+      <w:pPr>
+        <w:spacing w:after="0" w:line="240" w:lineRule="auto"/>
+        <w:ind w:left="720"/>
+        <w:textAlignment w:val="baseline"/>
+        <w:rPr>
+          <w:rFonts w:ascii="Calibri" w:eastAsia="Times New Roman" w:hAnsi="Calibri" w:cs="Calibri"/>
+          <w:noProof/>
+          <w:color w:val="000000"/>
+          <w:lang w:eastAsia="da-DK"/>
         </w:rPr>
       </w:pPr>
     </w:p>
@@ -367,8 +486,74 @@
         <w:rPr>
           <w:rFonts w:ascii="Calibri" w:eastAsia="Times New Roman" w:hAnsi="Calibri" w:cs="Calibri"/>
           <w:noProof/>
-          <w:color w:val="000000"/>
-          <w:lang w:val="en-GB" w:eastAsia="da-DK"/>
+          <w:color w:val="FF0000"/>
+          <w:lang w:eastAsia="da-DK"/>
+        </w:rPr>
+      </w:pPr>
+      <w:r>
+        <w:rPr>
+          <w:rFonts w:ascii="Calibri" w:eastAsia="Times New Roman" w:hAnsi="Calibri" w:cs="Calibri"/>
+          <w:noProof/>
+          <w:color w:val="FF0000"/>
+          <w:lang w:eastAsia="da-DK"/>
+        </w:rPr>
+        <w:t>Min besvarelse:</w:t>
+      </w:r>
+    </w:p>
+    <w:p>
+      <w:pPr>
+        <w:spacing w:after="0" w:line="240" w:lineRule="auto"/>
+        <w:ind w:left="720"/>
+        <w:textAlignment w:val="baseline"/>
+        <w:rPr>
+          <w:rFonts w:ascii="Calibri" w:eastAsia="Times New Roman" w:hAnsi="Calibri" w:cs="Calibri"/>
+          <w:noProof/>
+          <w:color w:val="000000"/>
+          <w:lang w:eastAsia="da-DK"/>
+        </w:rPr>
+      </w:pPr>
+      <w:r>
+        <w:rPr>
+          <w:rFonts w:ascii="Calibri" w:eastAsia="Times New Roman" w:hAnsi="Calibri" w:cs="Calibri"/>
+          <w:noProof/>
+          <w:color w:val="000000"/>
+          <w:lang w:eastAsia="da-DK"/>
+        </w:rPr>
+        <w:t>Node.js b</w:t>
+      </w:r>
+      <w:r>
+        <w:rPr>
+          <w:rFonts w:ascii="Calibri" w:eastAsia="Times New Roman" w:hAnsi="Calibri" w:cs="Calibri"/>
+          <w:noProof/>
+          <w:color w:val="000000"/>
+          <w:lang w:eastAsia="da-DK"/>
+        </w:rPr>
+        <w:t>ruges når man gerne vil have JavaScript på sin backend/server side. NPM er  Node.js’s ’package manager’ og bruger til at hente alle de mange gode biblioteker der er tilgængelige for Node.js.</w:t>
+      </w:r>
+    </w:p>
+    <w:p>
+      <w:pPr>
+        <w:spacing w:after="0" w:line="240" w:lineRule="auto"/>
+        <w:ind w:left="720"/>
+        <w:textAlignment w:val="baseline"/>
+        <w:rPr>
+          <w:rFonts w:ascii="Calibri" w:eastAsia="Times New Roman" w:hAnsi="Calibri" w:cs="Calibri"/>
+          <w:noProof/>
+          <w:color w:val="000000"/>
+          <w:lang w:eastAsia="da-DK"/>
+        </w:rPr>
+      </w:pPr>
+    </w:p>
+    <w:p>
+      <w:pPr>
+        <w:spacing w:after="0" w:line="240" w:lineRule="auto"/>
+        <w:ind w:left="720"/>
+        <w:textAlignment w:val="baseline"/>
+        <w:rPr>
+          <w:rFonts w:ascii="Calibri" w:eastAsia="Times New Roman" w:hAnsi="Calibri" w:cs="Calibri"/>
+          <w:noProof/>
+          <w:color w:val="000000"/>
+          <w:lang w:eastAsia="da-DK"/>
         </w:rPr>
       </w:pPr>
     </w:p>
@@ -416,8 +601,225 @@
         <w:rPr>
           <w:rFonts w:ascii="Calibri" w:eastAsia="Times New Roman" w:hAnsi="Calibri" w:cs="Calibri"/>
           <w:noProof/>
-          <w:color w:val="000000"/>
-          <w:lang w:val="en-GB" w:eastAsia="da-DK"/>
+          <w:color w:val="FF0000"/>
+          <w:lang w:eastAsia="da-DK"/>
+        </w:rPr>
+      </w:pPr>
+      <w:r>
+        <w:rPr>
+          <w:rFonts w:ascii="Calibri" w:eastAsia="Times New Roman" w:hAnsi="Calibri" w:cs="Calibri"/>
+          <w:noProof/>
+          <w:color w:val="FF0000"/>
+          <w:lang w:eastAsia="da-DK"/>
+        </w:rPr>
+        <w:t>Min besvarelse:</w:t>
+      </w:r>
+    </w:p>
+    <w:p>
+      <w:pPr>
+        <w:pStyle w:val="Listeafsnit"/>
+        <w:rPr>
+          <w:rFonts w:ascii="Calibri" w:eastAsia="Times New Roman" w:hAnsi="Calibri" w:cs="Calibri"/>
+          <w:noProof/>
+          <w:color w:val="000000"/>
+          <w:lang w:eastAsia="da-DK"/>
+        </w:rPr>
+      </w:pPr>
+      <w:r>
+        <w:rPr>
+          <w:rFonts w:ascii="Calibri" w:eastAsia="Times New Roman" w:hAnsi="Calibri" w:cs="Calibri"/>
+          <w:noProof/>
+          <w:color w:val="000000"/>
+          <w:lang w:eastAsia="da-DK"/>
+        </w:rPr>
+        <w:t xml:space="preserve">JavaScript bruger en såkaldt ’stack’ med et </w:t>
+      </w:r>
+      <w:r>
+        <w:rPr>
+          <w:rFonts w:ascii="Calibri" w:eastAsia="Times New Roman" w:hAnsi="Calibri" w:cs="Calibri"/>
+          <w:noProof/>
+          <w:color w:val="000000"/>
+          <w:lang w:eastAsia="da-DK"/>
+        </w:rPr>
+        <w:t>E</w:t>
+      </w:r>
+      <w:r>
+        <w:rPr>
+          <w:rFonts w:ascii="Calibri" w:eastAsia="Times New Roman" w:hAnsi="Calibri" w:cs="Calibri"/>
+          <w:noProof/>
+          <w:color w:val="000000"/>
+          <w:lang w:eastAsia="da-DK"/>
+        </w:rPr>
+        <w:t>vent</w:t>
+      </w:r>
+      <w:r>
+        <w:rPr>
+          <w:rFonts w:ascii="Calibri" w:eastAsia="Times New Roman" w:hAnsi="Calibri" w:cs="Calibri"/>
+          <w:noProof/>
+          <w:color w:val="000000"/>
+          <w:lang w:eastAsia="da-DK"/>
+        </w:rPr>
+        <w:t xml:space="preserve"> L</w:t>
+      </w:r>
+      <w:r>
+        <w:rPr>
+          <w:rFonts w:ascii="Calibri" w:eastAsia="Times New Roman" w:hAnsi="Calibri" w:cs="Calibri"/>
+          <w:noProof/>
+          <w:color w:val="000000"/>
+          <w:lang w:eastAsia="da-DK"/>
+        </w:rPr>
+        <w:t xml:space="preserve">oop, som gør at langsomme (blokerende) processer bliver håndteret uden for </w:t>
+      </w:r>
+      <w:r>
+        <w:rPr>
+          <w:rFonts w:ascii="Calibri" w:eastAsia="Times New Roman" w:hAnsi="Calibri" w:cs="Calibri"/>
+          <w:noProof/>
+          <w:color w:val="000000"/>
+          <w:lang w:eastAsia="da-DK"/>
+        </w:rPr>
+        <w:t>Event Loopet</w:t>
+      </w:r>
+      <w:r>
+        <w:rPr>
+          <w:rFonts w:ascii="Calibri" w:eastAsia="Times New Roman" w:hAnsi="Calibri" w:cs="Calibri"/>
+          <w:noProof/>
+          <w:color w:val="000000"/>
+          <w:lang w:eastAsia="da-DK"/>
+        </w:rPr>
+        <w:t xml:space="preserve"> </w:t>
+      </w:r>
+      <w:r>
+        <w:rPr>
+          <w:rFonts w:ascii="Calibri" w:eastAsia="Times New Roman" w:hAnsi="Calibri" w:cs="Calibri"/>
+          <w:noProof/>
+          <w:color w:val="000000"/>
+          <w:lang w:eastAsia="da-DK"/>
+        </w:rPr>
+        <w:t>i en thread pool</w:t>
+      </w:r>
+      <w:r>
+        <w:rPr>
+          <w:rFonts w:ascii="Calibri" w:eastAsia="Times New Roman" w:hAnsi="Calibri" w:cs="Calibri"/>
+          <w:noProof/>
+          <w:color w:val="000000"/>
+          <w:lang w:eastAsia="da-DK"/>
+        </w:rPr>
+        <w:t>, således at processerne ikke blokerer</w:t>
+      </w:r>
+      <w:r>
+        <w:rPr>
+          <w:rFonts w:ascii="Calibri" w:eastAsia="Times New Roman" w:hAnsi="Calibri" w:cs="Calibri"/>
+          <w:noProof/>
+          <w:color w:val="000000"/>
+          <w:lang w:eastAsia="da-DK"/>
+        </w:rPr>
+        <w:t xml:space="preserve"> i Event Loopet som i sig selv kun har én enkelt tråd</w:t>
+      </w:r>
+      <w:r>
+        <w:rPr>
+          <w:rFonts w:ascii="Calibri" w:eastAsia="Times New Roman" w:hAnsi="Calibri" w:cs="Calibri"/>
+          <w:noProof/>
+          <w:color w:val="000000"/>
+          <w:lang w:eastAsia="da-DK"/>
+        </w:rPr>
+        <w:t>. Dette design har Java ikke og derfor kan processer blokere, og derfor gøre fx en webside meget uresponsiv.</w:t>
+      </w:r>
+    </w:p>
+    <w:p>
+      <w:pPr>
+        <w:pStyle w:val="Listeafsnit"/>
+        <w:rPr>
+          <w:rFonts w:ascii="Calibri" w:eastAsia="Times New Roman" w:hAnsi="Calibri" w:cs="Calibri"/>
+          <w:noProof/>
+          <w:color w:val="000000"/>
+          <w:lang w:eastAsia="da-DK"/>
+        </w:rPr>
+      </w:pPr>
+      <w:r>
+        <w:rPr>
+          <w:rFonts w:ascii="Calibri" w:eastAsia="Times New Roman" w:hAnsi="Calibri" w:cs="Calibri"/>
+          <w:noProof/>
+          <w:color w:val="000000"/>
+          <w:lang w:eastAsia="da-DK"/>
+        </w:rPr>
+        <w:t xml:space="preserve">Det er vigtigt at kende til Event Loop, da det  eksempelvis påvirker den rækkefølge som elementer bliver vist på en hjemmeside. </w:t>
+      </w:r>
+    </w:p>
+    <w:p>
+      <w:pPr>
+        <w:pStyle w:val="Listeafsnit"/>
+        <w:rPr>
+          <w:rFonts w:ascii="Calibri" w:eastAsia="Times New Roman" w:hAnsi="Calibri" w:cs="Calibri"/>
+          <w:noProof/>
+          <w:color w:val="000000"/>
+          <w:lang w:eastAsia="da-DK"/>
+        </w:rPr>
+      </w:pPr>
+      <w:r>
+        <w:rPr>
+          <w:noProof/>
+        </w:rPr>
+        <w:lastRenderedPageBreak/>
+        <w:drawing>
+          <wp:inline distT="0" distB="0" distL="0" distR="0" wp14:anchorId="3C3DA412" wp14:editId="559C3D9B">
+            <wp:extent cx="6120130" cy="4619625"/>
+            <wp:effectExtent l="0" t="0" r="0" b="9525"/>
+            <wp:docPr id="2" name="Billede 2" descr="JavaScript — Call stack , event loop and callback queue | by Karthikeyan s  | Medium"/>
+            <wp:cNvGraphicFramePr>
+              <a:graphicFrameLocks xmlns:a="http://schemas.openxmlformats.org/drawingml/2006/main" noChangeAspect="1"/>
+            </wp:cNvGraphicFramePr>
+            <a:graphic xmlns:a="http://schemas.openxmlformats.org/drawingml/2006/main">
+              <a:graphicData uri="http://schemas.openxmlformats.org/drawingml/2006/picture">
+                <pic:pic xmlns:pic="http://schemas.openxmlformats.org/drawingml/2006/picture">
+                  <pic:nvPicPr>
+                    <pic:cNvPr id="0" name="Picture 1" descr="JavaScript — Call stack , event loop and callback queue | by Karthikeyan s  | Medium"/>
+                    <pic:cNvPicPr>
+                      <a:picLocks noChangeAspect="1" noChangeArrowheads="1"/>
+                    </pic:cNvPicPr>
+                  </pic:nvPicPr>
+                  <pic:blipFill>
+                    <a:blip r:embed="rId6">
+                      <a:extLst>
+                        <a:ext uri="{28A0092B-C50C-407E-A947-70E740481C1C}">
+                          <a14:useLocalDpi xmlns:a14="http://schemas.microsoft.com/office/drawing/2010/main" val="0"/>
+                        </a:ext>
+                      </a:extLst>
+                    </a:blip>
+                    <a:srcRect/>
+                    <a:stretch>
+                      <a:fillRect/>
+                    </a:stretch>
+                  </pic:blipFill>
+                  <pic:spPr bwMode="auto">
+                    <a:xfrm>
+                      <a:off x="0" y="0"/>
+                      <a:ext cx="6120130" cy="4619625"/>
+                    </a:xfrm>
+                    <a:prstGeom prst="rect">
+                      <a:avLst/>
+                    </a:prstGeom>
+                    <a:noFill/>
+                    <a:ln>
+                      <a:noFill/>
+                    </a:ln>
+                  </pic:spPr>
+                </pic:pic>
+              </a:graphicData>
+            </a:graphic>
+          </wp:inline>
+        </w:drawing>
+      </w:r>
+    </w:p>
+    <w:p>
+      <w:pPr>
+        <w:spacing w:after="0" w:line="240" w:lineRule="auto"/>
+        <w:ind w:left="720"/>
+        <w:textAlignment w:val="baseline"/>
+        <w:rPr>
+          <w:rFonts w:ascii="Calibri" w:eastAsia="Times New Roman" w:hAnsi="Calibri" w:cs="Calibri"/>
+          <w:noProof/>
+          <w:color w:val="000000"/>
+          <w:lang w:eastAsia="da-DK"/>
         </w:rPr>
       </w:pPr>
     </w:p>
@@ -487,8 +889,83 @@
         <w:rPr>
           <w:rFonts w:ascii="Calibri" w:eastAsia="Times New Roman" w:hAnsi="Calibri" w:cs="Calibri"/>
           <w:noProof/>
-          <w:color w:val="000000"/>
-          <w:lang w:val="en-GB" w:eastAsia="da-DK"/>
+          <w:color w:val="FF0000"/>
+          <w:lang w:eastAsia="da-DK"/>
+        </w:rPr>
+      </w:pPr>
+      <w:r>
+        <w:rPr>
+          <w:rFonts w:ascii="Calibri" w:eastAsia="Times New Roman" w:hAnsi="Calibri" w:cs="Calibri"/>
+          <w:noProof/>
+          <w:color w:val="FF0000"/>
+          <w:lang w:eastAsia="da-DK"/>
+        </w:rPr>
+        <w:t>Min besvarelse:</w:t>
+      </w:r>
+    </w:p>
+    <w:p>
+      <w:pPr>
+        <w:spacing w:after="0" w:line="240" w:lineRule="auto"/>
+        <w:ind w:left="720"/>
+        <w:textAlignment w:val="baseline"/>
+        <w:rPr>
+          <w:rFonts w:ascii="Calibri" w:eastAsia="Times New Roman" w:hAnsi="Calibri" w:cs="Calibri"/>
+          <w:noProof/>
+          <w:color w:val="000000"/>
+          <w:lang w:eastAsia="da-DK"/>
+        </w:rPr>
+      </w:pPr>
+      <w:r>
+        <w:rPr>
+          <w:rFonts w:ascii="Calibri" w:eastAsia="Times New Roman" w:hAnsi="Calibri" w:cs="Calibri"/>
+          <w:noProof/>
+          <w:color w:val="000000"/>
+          <w:lang w:eastAsia="da-DK"/>
+        </w:rPr>
+        <w:t>Det betyder at m</w:t>
+      </w:r>
+      <w:r>
+        <w:rPr>
+          <w:rFonts w:ascii="Calibri" w:eastAsia="Times New Roman" w:hAnsi="Calibri" w:cs="Calibri"/>
+          <w:noProof/>
+          <w:color w:val="000000"/>
+          <w:lang w:eastAsia="da-DK"/>
+        </w:rPr>
+        <w:t>etoden er synkron og derfor vil metoden være blokerende. Det kan være en fordel hvis man</w:t>
+      </w:r>
+      <w:r>
+        <w:rPr>
+          <w:rFonts w:ascii="Calibri" w:eastAsia="Times New Roman" w:hAnsi="Calibri" w:cs="Calibri"/>
+          <w:noProof/>
+          <w:color w:val="000000"/>
+          <w:lang w:eastAsia="da-DK"/>
+        </w:rPr>
+        <w:t xml:space="preserve"> vil sikre sig at næste metode først bliver udført når den blokerende metode er færdig.</w:t>
+      </w:r>
+    </w:p>
+    <w:p>
+      <w:pPr>
+        <w:spacing w:after="0" w:line="240" w:lineRule="auto"/>
+        <w:ind w:left="720"/>
+        <w:textAlignment w:val="baseline"/>
+        <w:rPr>
+          <w:rFonts w:ascii="Calibri" w:eastAsia="Times New Roman" w:hAnsi="Calibri" w:cs="Calibri"/>
+          <w:noProof/>
+          <w:color w:val="000000"/>
+          <w:lang w:eastAsia="da-DK"/>
+        </w:rPr>
+      </w:pPr>
+    </w:p>
+    <w:p>
+      <w:pPr>
+        <w:spacing w:after="0" w:line="240" w:lineRule="auto"/>
+        <w:ind w:left="720"/>
+        <w:textAlignment w:val="baseline"/>
+        <w:rPr>
+          <w:rFonts w:ascii="Calibri" w:eastAsia="Times New Roman" w:hAnsi="Calibri" w:cs="Calibri"/>
+          <w:noProof/>
+          <w:color w:val="000000"/>
+          <w:lang w:eastAsia="da-DK"/>
         </w:rPr>
       </w:pPr>
     </w:p>
@@ -513,7 +990,7 @@
           <w:noProof/>
           <w:color w:val="000000"/>
           <w:shd w:val="clear" w:color="auto" w:fill="F1C232"/>
-          <w:lang w:val="en-GB" w:eastAsia="da-DK"/>
+          <w:lang w:eastAsia="da-DK"/>
         </w:rPr>
         <w:t>     </w:t>
       </w:r>
@@ -522,9 +999,18 @@
           <w:rFonts w:ascii="Calibri" w:eastAsia="Times New Roman" w:hAnsi="Calibri" w:cs="Calibri"/>
           <w:noProof/>
           <w:color w:val="000000"/>
-          <w:lang w:val="en-GB" w:eastAsia="da-DK"/>
-        </w:rPr>
-        <w:t> Explain the terms JavaScript Engine (name at least one) and JavaScript Runtime Environment (name at least two)</w:t>
+          <w:lang w:eastAsia="da-DK"/>
+        </w:rPr>
+        <w:t> </w:t>
+      </w:r>
+      <w:r>
+        <w:rPr>
+          <w:rFonts w:ascii="Calibri" w:eastAsia="Times New Roman" w:hAnsi="Calibri" w:cs="Calibri"/>
+          <w:noProof/>
+          <w:color w:val="000000"/>
+          <w:lang w:val="en-GB" w:eastAsia="da-DK"/>
+        </w:rPr>
+        <w:t>Explain the terms JavaScript Engine (name at least one) and JavaScript Runtime Environment (name at least two)</w:t>
       </w:r>
     </w:p>
     <w:p>
@@ -741,6 +1227,7 @@
           <w:color w:val="FF0000"/>
           <w:lang w:val="en-GB" w:eastAsia="da-DK"/>
         </w:rPr>
+        <w:lastRenderedPageBreak/>
         <w:t>See hoisting.js</w:t>
       </w:r>
     </w:p>
@@ -812,6 +1299,15 @@
           <w:color w:val="FF0000"/>
           <w:lang w:val="en-GB" w:eastAsia="da-DK"/>
         </w:rPr>
+        <w:t xml:space="preserve">See </w:t>
+      </w:r>
+      <w:r>
+        <w:rPr>
+          <w:rFonts w:ascii="Calibri" w:eastAsia="Times New Roman" w:hAnsi="Calibri" w:cs="Calibri"/>
+          <w:noProof/>
+          <w:color w:val="FF0000"/>
+          <w:lang w:val="en-GB" w:eastAsia="da-DK"/>
+        </w:rPr>
         <w:t>this.js</w:t>
       </w:r>
     </w:p>
@@ -849,7 +1345,6 @@
           <w:color w:val="000000"/>
           <w:lang w:val="en-GB" w:eastAsia="da-DK"/>
         </w:rPr>
-        <w:lastRenderedPageBreak/>
         <w:t>Function Closures and the JavaScript Module Pattern</w:t>
       </w:r>
     </w:p>
@@ -865,6 +1360,15 @@
           <w:lang w:val="en-GB" w:eastAsia="da-DK"/>
         </w:rPr>
       </w:pPr>
+      <w:r>
+        <w:rPr>
+          <w:rFonts w:ascii="Calibri" w:eastAsia="Times New Roman" w:hAnsi="Calibri" w:cs="Calibri"/>
+          <w:noProof/>
+          <w:color w:val="FF0000"/>
+          <w:lang w:val="en-GB" w:eastAsia="da-DK"/>
+        </w:rPr>
+        <w:t xml:space="preserve">See </w:t>
+      </w:r>
       <w:r>
         <w:rPr>
           <w:rFonts w:ascii="Calibri" w:eastAsia="Times New Roman" w:hAnsi="Calibri" w:cs="Calibri"/>
@@ -931,6 +1435,15 @@
           <w:color w:val="FF0000"/>
           <w:lang w:val="en-GB" w:eastAsia="da-DK"/>
         </w:rPr>
+        <w:t xml:space="preserve">See </w:t>
+      </w:r>
+      <w:r>
+        <w:rPr>
+          <w:rFonts w:ascii="Calibri" w:eastAsia="Times New Roman" w:hAnsi="Calibri" w:cs="Calibri"/>
+          <w:noProof/>
+          <w:color w:val="FF0000"/>
+          <w:lang w:val="en-GB" w:eastAsia="da-DK"/>
+        </w:rPr>
         <w:t>callback.js</w:t>
       </w:r>
     </w:p>
@@ -1044,6 +1557,15 @@
           <w:color w:val="FF0000"/>
           <w:lang w:val="en-GB" w:eastAsia="da-DK"/>
         </w:rPr>
+        <w:t xml:space="preserve">See </w:t>
+      </w:r>
+      <w:r>
+        <w:rPr>
+          <w:rFonts w:ascii="Calibri" w:eastAsia="Times New Roman" w:hAnsi="Calibri" w:cs="Calibri"/>
+          <w:noProof/>
+          <w:color w:val="FF0000"/>
+          <w:lang w:val="en-GB" w:eastAsia="da-DK"/>
+        </w:rPr>
         <w:t>mapfilterreduce</w:t>
       </w:r>
       <w:r>
@@ -1121,6 +1643,15 @@
           <w:color w:val="FF0000"/>
           <w:lang w:val="en-GB" w:eastAsia="da-DK"/>
         </w:rPr>
+        <w:t xml:space="preserve">See </w:t>
+      </w:r>
+      <w:r>
+        <w:rPr>
+          <w:rFonts w:ascii="Calibri" w:eastAsia="Times New Roman" w:hAnsi="Calibri" w:cs="Calibri"/>
+          <w:noProof/>
+          <w:color w:val="FF0000"/>
+          <w:lang w:val="en-GB" w:eastAsia="da-DK"/>
+        </w:rPr>
         <w:t>exportmodule.js &amp; importmodule.js</w:t>
       </w:r>
     </w:p>
@@ -1211,6 +1742,15 @@
           <w:lang w:val="en-GB" w:eastAsia="da-DK"/>
         </w:rPr>
       </w:pPr>
+      <w:r>
+        <w:rPr>
+          <w:rFonts w:ascii="Calibri" w:eastAsia="Times New Roman" w:hAnsi="Calibri" w:cs="Calibri"/>
+          <w:noProof/>
+          <w:color w:val="FF0000"/>
+          <w:lang w:val="en-GB" w:eastAsia="da-DK"/>
+        </w:rPr>
+        <w:t xml:space="preserve">See </w:t>
+      </w:r>
       <w:r>
         <w:rPr>
           <w:rFonts w:ascii="Calibri" w:eastAsia="Times New Roman" w:hAnsi="Calibri" w:cs="Calibri"/>
@@ -1306,6 +1846,47 @@
         </w:rPr>
         <w:t>Explain and demonstrate, how to implement event-based code, how to emit events and how to listen for such events</w:t>
       </w:r>
+    </w:p>
+    <w:p>
+      <w:pPr>
+        <w:pStyle w:val="Listeafsnit"/>
+        <w:rPr>
+          <w:rFonts w:ascii="Calibri" w:eastAsia="Times New Roman" w:hAnsi="Calibri" w:cs="Calibri"/>
+          <w:noProof/>
+          <w:color w:val="FF0000"/>
+          <w:lang w:val="en-GB" w:eastAsia="da-DK"/>
+        </w:rPr>
+      </w:pPr>
+      <w:r>
+        <w:rPr>
+          <w:rFonts w:ascii="Calibri" w:eastAsia="Times New Roman" w:hAnsi="Calibri" w:cs="Calibri"/>
+          <w:noProof/>
+          <w:color w:val="FF0000"/>
+          <w:lang w:val="en-GB" w:eastAsia="da-DK"/>
+        </w:rPr>
+        <w:t xml:space="preserve">See </w:t>
+      </w:r>
+      <w:r>
+        <w:rPr>
+          <w:rFonts w:ascii="Calibri" w:eastAsia="Times New Roman" w:hAnsi="Calibri" w:cs="Calibri"/>
+          <w:noProof/>
+          <w:color w:val="FF0000"/>
+          <w:lang w:val="en-GB" w:eastAsia="da-DK"/>
+        </w:rPr>
+        <w:t>emit.js</w:t>
+      </w:r>
+    </w:p>
+    <w:p>
+      <w:pPr>
+        <w:spacing w:after="200" w:line="240" w:lineRule="auto"/>
+        <w:textAlignment w:val="baseline"/>
+        <w:rPr>
+          <w:rFonts w:ascii="Arial" w:eastAsia="Times New Roman" w:hAnsi="Arial" w:cs="Arial"/>
+          <w:noProof/>
+          <w:color w:val="000000"/>
+          <w:lang w:val="en-GB" w:eastAsia="da-DK"/>
+        </w:rPr>
+      </w:pPr>
     </w:p>
     <w:p>
       <w:pPr>

</xml_diff>